<commit_message>
actualizar R3-lab y QCT
</commit_message>
<xml_diff>
--- a/Web/Reportes/Laboratorio/L3/assets/Reporte 3 - Paletizado en UR - Equipo 1.docx
+++ b/Web/Reportes/Laboratorio/L3/assets/Reporte 3 - Paletizado en UR - Equipo 1.docx
@@ -681,7 +681,7 @@
           <w:sz w:val="24"/>
           <w:szCs w:val="24"/>
         </w:rPr>
-        <w:t xml:space="preserve"> En esta práctica, se implementa la programación del UR5 para el paletizado de pequeñas piezas, en este caso, tres cubos apilados. El objetivo principal es configurar y optimizar el sistema de paletizado utilizando las herramientas de programación del robot, integrando una ventosa conectada mediante una válvula electroneumática controlada por los I/O del robot.</w:t>
+        <w:t xml:space="preserve"> En esta práctica, se implementa la programación del UR5 para el paletizado de pequeñas piezas, en este caso, cubos apilados. El objetivo principal es configurar y optimizar el sistema de paletizado utilizando las herramientas de programación del robot, integrando una ventosa conectada mediante una válvula electroneumática controlada por los I/O del robot.</w:t>
       </w:r>
     </w:p>
     <w:p>
@@ -1230,19 +1230,40 @@
           <w:sz w:val="24"/>
           <w:szCs w:val="24"/>
         </w:rPr>
-        <w:t>Elaboración del Programa</w:t>
-      </w:r>
-    </w:p>
-    <w:p>
-      <w:pPr>
-        <w:spacing w:line="360" w:lineRule="auto"/>
-        <w:jc w:val="both"/>
-        <w:rPr>
-          <w:rFonts w:ascii="Arial" w:hAnsi="Arial" w:cs="Arial"/>
-          <w:sz w:val="24"/>
-          <w:szCs w:val="24"/>
-        </w:rPr>
-      </w:pPr>
+        <w:t xml:space="preserve">Elaboración del </w:t>
+      </w:r>
+      <w:r>
+        <w:rPr>
+          <w:rFonts w:ascii="Arial" w:hAnsi="Arial" w:cs="Arial"/>
+          <w:b/>
+          <w:bCs/>
+          <w:sz w:val="24"/>
+          <w:szCs w:val="24"/>
+        </w:rPr>
+        <w:t>primer p</w:t>
+      </w:r>
+      <w:r>
+        <w:rPr>
+          <w:rFonts w:ascii="Arial" w:hAnsi="Arial" w:cs="Arial"/>
+          <w:b/>
+          <w:bCs/>
+          <w:sz w:val="24"/>
+          <w:szCs w:val="24"/>
+        </w:rPr>
+        <w:t>rograma</w:t>
+      </w:r>
+    </w:p>
+    <w:p>
+      <w:pPr>
+        <w:spacing w:line="360" w:lineRule="auto"/>
+        <w:jc w:val="both"/>
+        <w:rPr>
+          <w:rFonts w:ascii="Arial" w:hAnsi="Arial" w:cs="Arial"/>
+          <w:sz w:val="24"/>
+          <w:szCs w:val="24"/>
+        </w:rPr>
+      </w:pPr>
+      <w:bookmarkStart w:id="0" w:name="_Hlk191170811"/>
       <w:r>
         <w:rPr>
           <w:rFonts w:ascii="Arial" w:hAnsi="Arial" w:cs="Arial"/>
@@ -1265,7 +1286,16 @@
           <w:sz w:val="24"/>
           <w:szCs w:val="24"/>
         </w:rPr>
-        <w:t xml:space="preserve"> cuenta con un </w:t>
+        <w:t xml:space="preserve"> cuenta con</w:t>
+      </w:r>
+      <w:bookmarkEnd w:id="0"/>
+      <w:r>
+        <w:rPr>
+          <w:rFonts w:ascii="Arial" w:hAnsi="Arial" w:cs="Arial"/>
+          <w:sz w:val="24"/>
+          <w:szCs w:val="24"/>
+        </w:rPr>
+        <w:t xml:space="preserve"> un </w:t>
       </w:r>
       <w:proofErr w:type="spellStart"/>
       <w:r>
@@ -1302,6 +1332,7 @@
           <w:szCs w:val="24"/>
         </w:rPr>
       </w:pPr>
+      <w:bookmarkStart w:id="1" w:name="_Hlk191170997"/>
       <w:r>
         <w:rPr>
           <w:rFonts w:ascii="Arial" w:hAnsi="Arial" w:cs="Arial"/>
@@ -1544,111 +1575,7 @@
         <w:t>Agregar activación y desactivación de válvula electroneumática en los puntos de recogida y entrega mediante los I/O.</w:t>
       </w:r>
     </w:p>
-    <w:p>
-      <w:pPr>
-        <w:spacing w:line="360" w:lineRule="auto"/>
-        <w:jc w:val="both"/>
-        <w:rPr>
-          <w:rFonts w:ascii="Arial" w:hAnsi="Arial" w:cs="Arial"/>
-          <w:b/>
-          <w:bCs/>
-          <w:sz w:val="24"/>
-          <w:szCs w:val="24"/>
-        </w:rPr>
-      </w:pPr>
-      <w:r>
-        <w:rPr>
-          <w:rFonts w:ascii="Arial" w:hAnsi="Arial" w:cs="Arial"/>
-          <w:b/>
-          <w:bCs/>
-          <w:sz w:val="24"/>
-          <w:szCs w:val="24"/>
-        </w:rPr>
-        <w:t xml:space="preserve">2. </w:t>
-      </w:r>
-      <w:r>
-        <w:rPr>
-          <w:rFonts w:ascii="Arial" w:hAnsi="Arial" w:cs="Arial"/>
-          <w:b/>
-          <w:bCs/>
-          <w:sz w:val="24"/>
-          <w:szCs w:val="24"/>
-        </w:rPr>
-        <w:t>Pruebas y Ajustes</w:t>
-      </w:r>
-    </w:p>
-    <w:p>
-      <w:pPr>
-        <w:pStyle w:val="Prrafodelista"/>
-        <w:numPr>
-          <w:ilvl w:val="0"/>
-          <w:numId w:val="13"/>
-        </w:numPr>
-        <w:spacing w:line="360" w:lineRule="auto"/>
-        <w:jc w:val="both"/>
-        <w:rPr>
-          <w:rFonts w:ascii="Arial" w:hAnsi="Arial" w:cs="Arial"/>
-          <w:sz w:val="24"/>
-          <w:szCs w:val="24"/>
-        </w:rPr>
-      </w:pPr>
-      <w:r>
-        <w:rPr>
-          <w:rFonts w:ascii="Arial" w:hAnsi="Arial" w:cs="Arial"/>
-          <w:sz w:val="24"/>
-          <w:szCs w:val="24"/>
-        </w:rPr>
-        <w:t>Se realizaron pruebas de movimiento para ajustar la precisión de las posiciones.</w:t>
-      </w:r>
-    </w:p>
-    <w:p>
-      <w:pPr>
-        <w:pStyle w:val="Prrafodelista"/>
-        <w:numPr>
-          <w:ilvl w:val="0"/>
-          <w:numId w:val="13"/>
-        </w:numPr>
-        <w:spacing w:line="360" w:lineRule="auto"/>
-        <w:jc w:val="both"/>
-        <w:rPr>
-          <w:rFonts w:ascii="Arial" w:hAnsi="Arial" w:cs="Arial"/>
-          <w:sz w:val="24"/>
-          <w:szCs w:val="24"/>
-        </w:rPr>
-      </w:pPr>
-      <w:r>
-        <w:rPr>
-          <w:rFonts w:ascii="Arial" w:hAnsi="Arial" w:cs="Arial"/>
-          <w:sz w:val="24"/>
-          <w:szCs w:val="24"/>
-        </w:rPr>
-        <w:t>Se verificó la estabilidad de los cubos al ser apilados.</w:t>
-      </w:r>
-    </w:p>
-    <w:p>
-      <w:pPr>
-        <w:pStyle w:val="Prrafodelista"/>
-        <w:numPr>
-          <w:ilvl w:val="0"/>
-          <w:numId w:val="13"/>
-        </w:numPr>
-        <w:spacing w:line="360" w:lineRule="auto"/>
-        <w:jc w:val="both"/>
-        <w:rPr>
-          <w:rFonts w:ascii="Arial" w:hAnsi="Arial" w:cs="Arial"/>
-          <w:sz w:val="24"/>
-          <w:szCs w:val="24"/>
-        </w:rPr>
-      </w:pPr>
-      <w:r>
-        <w:rPr>
-          <w:rFonts w:ascii="Arial" w:hAnsi="Arial" w:cs="Arial"/>
-          <w:sz w:val="24"/>
-          <w:szCs w:val="24"/>
-        </w:rPr>
-        <w:t>Se optimizó la velocidad del robot para mejorar la eficiencia del proceso.</w:t>
-      </w:r>
-    </w:p>
+    <w:bookmarkEnd w:id="1"/>
     <w:p>
       <w:pPr>
         <w:keepNext/>
@@ -1658,11 +1585,12 @@
       <w:r>
         <w:rPr>
           <w:rFonts w:ascii="Arial" w:hAnsi="Arial" w:cs="Arial"/>
+          <w:noProof/>
           <w:sz w:val="24"/>
           <w:szCs w:val="24"/>
         </w:rPr>
         <w:drawing>
-          <wp:inline distT="0" distB="0" distL="0" distR="0" wp14:anchorId="382A9141" wp14:editId="10438729">
+          <wp:inline distT="0" distB="0" distL="0" distR="0" wp14:anchorId="0FD9057C" wp14:editId="13B42E95">
             <wp:extent cx="2531338" cy="3600000"/>
             <wp:effectExtent l="0" t="0" r="2540" b="635"/>
             <wp:docPr id="975699541" name="Imagen 1" descr="Pantalla de una computadora&#10;&#10;El contenido generado por IA puede ser incorrecto."/>
@@ -1718,16 +1646,29 @@
       <w:r>
         <w:t xml:space="preserve">Fig.  </w:t>
       </w:r>
-      <w:fldSimple w:instr=" SEQ Fig._ \* ARABIC ">
-        <w:r>
-          <w:rPr>
-            <w:noProof/>
-          </w:rPr>
-          <w:t>1</w:t>
-        </w:r>
-      </w:fldSimple>
-      <w:r>
-        <w:t xml:space="preserve"> Programa realizado en </w:t>
+      <w:r>
+        <w:fldChar w:fldCharType="begin"/>
+      </w:r>
+      <w:r>
+        <w:instrText xml:space="preserve"> SEQ Fig._ \* ARABIC </w:instrText>
+      </w:r>
+      <w:r>
+        <w:fldChar w:fldCharType="separate"/>
+      </w:r>
+      <w:r>
+        <w:rPr>
+          <w:noProof/>
+        </w:rPr>
+        <w:t>1</w:t>
+      </w:r>
+      <w:r>
+        <w:rPr>
+          <w:noProof/>
+        </w:rPr>
+        <w:fldChar w:fldCharType="end"/>
+      </w:r>
+      <w:r>
+        <w:t xml:space="preserve"> Primer programa realizado en </w:t>
       </w:r>
       <w:proofErr w:type="spellStart"/>
       <w:r>
@@ -1758,8 +1699,7 @@
           <w:sz w:val="24"/>
           <w:szCs w:val="24"/>
         </w:rPr>
-        <w:lastRenderedPageBreak/>
-        <w:t>3</w:t>
+        <w:t xml:space="preserve">2. </w:t>
       </w:r>
       <w:r>
         <w:rPr>
@@ -1769,9 +1709,698 @@
           <w:sz w:val="24"/>
           <w:szCs w:val="24"/>
         </w:rPr>
-        <w:t xml:space="preserve">. </w:t>
-      </w:r>
-      <w:r>
+        <w:t>Elaboración de segundo programa</w:t>
+      </w:r>
+    </w:p>
+    <w:p>
+      <w:pPr>
+        <w:spacing w:line="360" w:lineRule="auto"/>
+        <w:jc w:val="both"/>
+        <w:rPr>
+          <w:rFonts w:ascii="Arial" w:hAnsi="Arial" w:cs="Arial"/>
+          <w:sz w:val="24"/>
+          <w:szCs w:val="24"/>
+        </w:rPr>
+      </w:pPr>
+      <w:r>
+        <w:rPr>
+          <w:rFonts w:ascii="Arial" w:hAnsi="Arial" w:cs="Arial"/>
+          <w:sz w:val="24"/>
+          <w:szCs w:val="24"/>
+        </w:rPr>
+        <w:t>El software del UR5</w:t>
+      </w:r>
+      <w:r>
+        <w:rPr>
+          <w:rFonts w:ascii="Arial" w:hAnsi="Arial" w:cs="Arial"/>
+          <w:sz w:val="24"/>
+          <w:szCs w:val="24"/>
+        </w:rPr>
+        <w:t>e</w:t>
+      </w:r>
+      <w:r>
+        <w:rPr>
+          <w:rFonts w:ascii="Arial" w:hAnsi="Arial" w:cs="Arial"/>
+          <w:sz w:val="24"/>
+          <w:szCs w:val="24"/>
+        </w:rPr>
+        <w:t xml:space="preserve"> cuenta con</w:t>
+      </w:r>
+      <w:r>
+        <w:rPr>
+          <w:rFonts w:ascii="Arial" w:hAnsi="Arial" w:cs="Arial"/>
+          <w:sz w:val="24"/>
+          <w:szCs w:val="24"/>
+        </w:rPr>
+        <w:t xml:space="preserve"> algunos comandos predefinidos, en el </w:t>
+      </w:r>
+      <w:proofErr w:type="spellStart"/>
+      <w:r>
+        <w:rPr>
+          <w:rFonts w:ascii="Arial" w:hAnsi="Arial" w:cs="Arial"/>
+          <w:sz w:val="24"/>
+          <w:szCs w:val="24"/>
+        </w:rPr>
+        <w:t>teach-pendant</w:t>
+      </w:r>
+      <w:proofErr w:type="spellEnd"/>
+      <w:r>
+        <w:rPr>
+          <w:rFonts w:ascii="Arial" w:hAnsi="Arial" w:cs="Arial"/>
+          <w:sz w:val="24"/>
+          <w:szCs w:val="24"/>
+        </w:rPr>
+        <w:t xml:space="preserve"> se pueden configurar. En este segundo programa se utilizaron comandos de </w:t>
+      </w:r>
+      <w:proofErr w:type="spellStart"/>
+      <w:r>
+        <w:rPr>
+          <w:rFonts w:ascii="Arial" w:hAnsi="Arial" w:cs="Arial"/>
+          <w:sz w:val="24"/>
+          <w:szCs w:val="24"/>
+        </w:rPr>
+        <w:t>loop</w:t>
+      </w:r>
+      <w:proofErr w:type="spellEnd"/>
+      <w:r>
+        <w:rPr>
+          <w:rFonts w:ascii="Arial" w:hAnsi="Arial" w:cs="Arial"/>
+          <w:sz w:val="24"/>
+          <w:szCs w:val="24"/>
+        </w:rPr>
+        <w:t xml:space="preserve">, variables y </w:t>
+      </w:r>
+      <w:proofErr w:type="spellStart"/>
+      <w:r>
+        <w:rPr>
+          <w:rFonts w:ascii="Arial" w:hAnsi="Arial" w:cs="Arial"/>
+          <w:sz w:val="24"/>
+          <w:szCs w:val="24"/>
+        </w:rPr>
+        <w:t>UrScripts</w:t>
+      </w:r>
+      <w:proofErr w:type="spellEnd"/>
+      <w:r>
+        <w:rPr>
+          <w:rFonts w:ascii="Arial" w:hAnsi="Arial" w:cs="Arial"/>
+          <w:sz w:val="24"/>
+          <w:szCs w:val="24"/>
+        </w:rPr>
+        <w:t xml:space="preserve"> para generar un apilamiento de la cantidad de bloques que el operador requiera. </w:t>
+      </w:r>
+      <w:r>
+        <w:rPr>
+          <w:rFonts w:ascii="Arial" w:hAnsi="Arial" w:cs="Arial"/>
+          <w:sz w:val="24"/>
+          <w:szCs w:val="24"/>
+        </w:rPr>
+        <w:t>El procedimiento seguido en la práctica incluye:</w:t>
+      </w:r>
+    </w:p>
+    <w:p>
+      <w:pPr>
+        <w:pStyle w:val="Prrafodelista"/>
+        <w:numPr>
+          <w:ilvl w:val="0"/>
+          <w:numId w:val="14"/>
+        </w:numPr>
+        <w:spacing w:line="360" w:lineRule="auto"/>
+        <w:jc w:val="both"/>
+        <w:rPr>
+          <w:rFonts w:ascii="Arial" w:hAnsi="Arial" w:cs="Arial"/>
+          <w:sz w:val="24"/>
+          <w:szCs w:val="24"/>
+        </w:rPr>
+      </w:pPr>
+      <w:r>
+        <w:rPr>
+          <w:rFonts w:ascii="Arial" w:hAnsi="Arial" w:cs="Arial"/>
+          <w:sz w:val="24"/>
+          <w:szCs w:val="24"/>
+        </w:rPr>
+        <w:lastRenderedPageBreak/>
+        <w:t>Definir la posición de entrada: Un punto de seguridad donde el robot inicia el ciclo sin interferencias.</w:t>
+      </w:r>
+    </w:p>
+    <w:p>
+      <w:pPr>
+        <w:pStyle w:val="Prrafodelista"/>
+        <w:numPr>
+          <w:ilvl w:val="0"/>
+          <w:numId w:val="14"/>
+        </w:numPr>
+        <w:spacing w:line="360" w:lineRule="auto"/>
+        <w:jc w:val="both"/>
+        <w:rPr>
+          <w:rFonts w:ascii="Arial" w:hAnsi="Arial" w:cs="Arial"/>
+          <w:sz w:val="24"/>
+          <w:szCs w:val="24"/>
+        </w:rPr>
+      </w:pPr>
+      <w:r>
+        <w:rPr>
+          <w:rFonts w:ascii="Arial" w:hAnsi="Arial" w:cs="Arial"/>
+          <w:sz w:val="24"/>
+          <w:szCs w:val="24"/>
+        </w:rPr>
+        <w:t>Establecer la posición de recogida: Coordenadas exactas donde el robot toma el cubo con la ventosa activada.</w:t>
+      </w:r>
+    </w:p>
+    <w:p>
+      <w:pPr>
+        <w:pStyle w:val="Prrafodelista"/>
+        <w:numPr>
+          <w:ilvl w:val="0"/>
+          <w:numId w:val="14"/>
+        </w:numPr>
+        <w:spacing w:line="360" w:lineRule="auto"/>
+        <w:jc w:val="both"/>
+        <w:rPr>
+          <w:rFonts w:ascii="Arial" w:hAnsi="Arial" w:cs="Arial"/>
+          <w:sz w:val="24"/>
+          <w:szCs w:val="24"/>
+        </w:rPr>
+      </w:pPr>
+      <w:r>
+        <w:rPr>
+          <w:rFonts w:ascii="Arial" w:hAnsi="Arial" w:cs="Arial"/>
+          <w:sz w:val="24"/>
+          <w:szCs w:val="24"/>
+        </w:rPr>
+        <w:t>Configurar la posición de</w:t>
+      </w:r>
+      <w:r>
+        <w:rPr>
+          <w:rFonts w:ascii="Arial" w:hAnsi="Arial" w:cs="Arial"/>
+          <w:sz w:val="24"/>
+          <w:szCs w:val="24"/>
+        </w:rPr>
+        <w:t xml:space="preserve"> aproximación a entrega:</w:t>
+      </w:r>
+      <w:r>
+        <w:t xml:space="preserve"> </w:t>
+      </w:r>
+      <w:r>
+        <w:rPr>
+          <w:rFonts w:ascii="Arial" w:hAnsi="Arial" w:cs="Arial"/>
+          <w:sz w:val="24"/>
+          <w:szCs w:val="24"/>
+        </w:rPr>
+        <w:t>p</w:t>
+      </w:r>
+      <w:r>
+        <w:rPr>
+          <w:rFonts w:ascii="Arial" w:hAnsi="Arial" w:cs="Arial"/>
+          <w:sz w:val="24"/>
+          <w:szCs w:val="24"/>
+        </w:rPr>
+        <w:t xml:space="preserve">unto de seguridad donde el robot </w:t>
+      </w:r>
+      <w:r>
+        <w:rPr>
+          <w:rFonts w:ascii="Arial" w:hAnsi="Arial" w:cs="Arial"/>
+          <w:sz w:val="24"/>
+          <w:szCs w:val="24"/>
+        </w:rPr>
+        <w:t>llega rápidamente para realizar un movimiento lineal</w:t>
+      </w:r>
+      <w:r>
+        <w:rPr>
+          <w:rFonts w:ascii="Arial" w:hAnsi="Arial" w:cs="Arial"/>
+          <w:sz w:val="24"/>
+          <w:szCs w:val="24"/>
+        </w:rPr>
+        <w:t>.</w:t>
+      </w:r>
+    </w:p>
+    <w:p>
+      <w:pPr>
+        <w:pStyle w:val="Prrafodelista"/>
+        <w:numPr>
+          <w:ilvl w:val="0"/>
+          <w:numId w:val="14"/>
+        </w:numPr>
+        <w:spacing w:line="360" w:lineRule="auto"/>
+        <w:jc w:val="both"/>
+        <w:rPr>
+          <w:rFonts w:ascii="Arial" w:hAnsi="Arial" w:cs="Arial"/>
+          <w:sz w:val="24"/>
+          <w:szCs w:val="24"/>
+        </w:rPr>
+      </w:pPr>
+      <w:r>
+        <w:rPr>
+          <w:rFonts w:ascii="Arial" w:hAnsi="Arial" w:cs="Arial"/>
+          <w:sz w:val="24"/>
+          <w:szCs w:val="24"/>
+        </w:rPr>
+        <w:t>Ingresar las dimensiones del cubo</w:t>
+      </w:r>
+      <w:r>
+        <w:rPr>
+          <w:rFonts w:ascii="Arial" w:hAnsi="Arial" w:cs="Arial"/>
+          <w:sz w:val="24"/>
+          <w:szCs w:val="24"/>
+        </w:rPr>
+        <w:t xml:space="preserve"> y su variable de entrega</w:t>
+      </w:r>
+      <w:r>
+        <w:rPr>
+          <w:rFonts w:ascii="Arial" w:hAnsi="Arial" w:cs="Arial"/>
+          <w:sz w:val="24"/>
+          <w:szCs w:val="24"/>
+        </w:rPr>
+        <w:t>: Se establecen medidas de la pieza a manipular</w:t>
+      </w:r>
+      <w:r>
+        <w:rPr>
+          <w:rFonts w:ascii="Arial" w:hAnsi="Arial" w:cs="Arial"/>
+          <w:sz w:val="24"/>
+          <w:szCs w:val="24"/>
+        </w:rPr>
+        <w:t xml:space="preserve"> y la pose de entrega</w:t>
+      </w:r>
+      <w:r>
+        <w:rPr>
+          <w:rFonts w:ascii="Arial" w:hAnsi="Arial" w:cs="Arial"/>
+          <w:sz w:val="24"/>
+          <w:szCs w:val="24"/>
+        </w:rPr>
+        <w:t>.</w:t>
+      </w:r>
+    </w:p>
+    <w:p>
+      <w:pPr>
+        <w:pStyle w:val="Prrafodelista"/>
+        <w:numPr>
+          <w:ilvl w:val="1"/>
+          <w:numId w:val="14"/>
+        </w:numPr>
+        <w:spacing w:line="360" w:lineRule="auto"/>
+        <w:jc w:val="both"/>
+        <w:rPr>
+          <w:rFonts w:ascii="Arial" w:hAnsi="Arial" w:cs="Arial"/>
+          <w:sz w:val="24"/>
+          <w:szCs w:val="24"/>
+        </w:rPr>
+      </w:pPr>
+      <w:r>
+        <w:rPr>
+          <w:rFonts w:ascii="Arial" w:hAnsi="Arial" w:cs="Arial"/>
+          <w:sz w:val="24"/>
+          <w:szCs w:val="24"/>
+        </w:rPr>
+        <w:t>Se define el punto de entrega mediante el guardado de la pose de entrega en una variable a la que se le va a añadir la altura del bloque en cada ciclo.</w:t>
+      </w:r>
+    </w:p>
+    <w:p>
+      <w:pPr>
+        <w:pStyle w:val="Prrafodelista"/>
+        <w:numPr>
+          <w:ilvl w:val="0"/>
+          <w:numId w:val="14"/>
+        </w:numPr>
+        <w:spacing w:line="360" w:lineRule="auto"/>
+        <w:jc w:val="both"/>
+        <w:rPr>
+          <w:rFonts w:ascii="Arial" w:hAnsi="Arial" w:cs="Arial"/>
+          <w:sz w:val="24"/>
+          <w:szCs w:val="24"/>
+        </w:rPr>
+      </w:pPr>
+      <w:r>
+        <w:rPr>
+          <w:rFonts w:ascii="Arial" w:hAnsi="Arial" w:cs="Arial"/>
+          <w:sz w:val="24"/>
+          <w:szCs w:val="24"/>
+        </w:rPr>
+        <w:t xml:space="preserve">Creación de </w:t>
+      </w:r>
+      <w:proofErr w:type="spellStart"/>
+      <w:r>
+        <w:rPr>
+          <w:rFonts w:ascii="Arial" w:hAnsi="Arial" w:cs="Arial"/>
+          <w:sz w:val="24"/>
+          <w:szCs w:val="24"/>
+        </w:rPr>
+        <w:t>loop</w:t>
+      </w:r>
+      <w:proofErr w:type="spellEnd"/>
+      <w:r>
+        <w:rPr>
+          <w:rFonts w:ascii="Arial" w:hAnsi="Arial" w:cs="Arial"/>
+          <w:sz w:val="24"/>
+          <w:szCs w:val="24"/>
+        </w:rPr>
+        <w:t xml:space="preserve"> con movimiento lineal para entrega dado por </w:t>
+      </w:r>
+      <w:proofErr w:type="spellStart"/>
+      <w:r>
+        <w:rPr>
+          <w:rFonts w:ascii="Arial" w:hAnsi="Arial" w:cs="Arial"/>
+          <w:sz w:val="24"/>
+          <w:szCs w:val="24"/>
+        </w:rPr>
+        <w:t>UrScript</w:t>
+      </w:r>
+      <w:proofErr w:type="spellEnd"/>
+      <w:r>
+        <w:rPr>
+          <w:rFonts w:ascii="Arial" w:hAnsi="Arial" w:cs="Arial"/>
+          <w:sz w:val="24"/>
+          <w:szCs w:val="24"/>
+        </w:rPr>
+        <w:t>.</w:t>
+      </w:r>
+    </w:p>
+    <w:p>
+      <w:pPr>
+        <w:pStyle w:val="Prrafodelista"/>
+        <w:numPr>
+          <w:ilvl w:val="1"/>
+          <w:numId w:val="14"/>
+        </w:numPr>
+        <w:spacing w:line="360" w:lineRule="auto"/>
+        <w:jc w:val="both"/>
+        <w:rPr>
+          <w:rFonts w:ascii="Arial" w:hAnsi="Arial" w:cs="Arial"/>
+          <w:sz w:val="24"/>
+          <w:szCs w:val="24"/>
+        </w:rPr>
+      </w:pPr>
+      <w:r>
+        <w:rPr>
+          <w:rFonts w:ascii="Arial" w:hAnsi="Arial" w:cs="Arial"/>
+          <w:sz w:val="24"/>
+          <w:szCs w:val="24"/>
+        </w:rPr>
+        <w:t xml:space="preserve">Se ajusta </w:t>
+      </w:r>
+      <w:r>
+        <w:rPr>
+          <w:rFonts w:ascii="Arial" w:hAnsi="Arial" w:cs="Arial"/>
+          <w:sz w:val="24"/>
+          <w:szCs w:val="24"/>
+        </w:rPr>
+        <w:t xml:space="preserve">el </w:t>
+      </w:r>
+      <w:proofErr w:type="spellStart"/>
+      <w:r>
+        <w:rPr>
+          <w:rFonts w:ascii="Arial" w:hAnsi="Arial" w:cs="Arial"/>
+          <w:sz w:val="24"/>
+          <w:szCs w:val="24"/>
+        </w:rPr>
+        <w:t>loop</w:t>
+      </w:r>
+      <w:proofErr w:type="spellEnd"/>
+      <w:r>
+        <w:rPr>
+          <w:rFonts w:ascii="Arial" w:hAnsi="Arial" w:cs="Arial"/>
+          <w:sz w:val="24"/>
+          <w:szCs w:val="24"/>
+        </w:rPr>
+        <w:t xml:space="preserve"> para saber cuantas piezas se van a apilar y se añade una instrucción en </w:t>
+      </w:r>
+      <w:proofErr w:type="spellStart"/>
+      <w:r>
+        <w:rPr>
+          <w:rFonts w:ascii="Arial" w:hAnsi="Arial" w:cs="Arial"/>
+          <w:sz w:val="24"/>
+          <w:szCs w:val="24"/>
+        </w:rPr>
+        <w:t>UrScript</w:t>
+      </w:r>
+      <w:proofErr w:type="spellEnd"/>
+      <w:r>
+        <w:rPr>
+          <w:rFonts w:ascii="Arial" w:hAnsi="Arial" w:cs="Arial"/>
+          <w:sz w:val="24"/>
+          <w:szCs w:val="24"/>
+        </w:rPr>
+        <w:t>.</w:t>
+      </w:r>
+    </w:p>
+    <w:p>
+      <w:pPr>
+        <w:pStyle w:val="Prrafodelista"/>
+        <w:numPr>
+          <w:ilvl w:val="2"/>
+          <w:numId w:val="14"/>
+        </w:numPr>
+        <w:spacing w:line="360" w:lineRule="auto"/>
+        <w:jc w:val="both"/>
+        <w:rPr>
+          <w:rFonts w:ascii="Arial" w:hAnsi="Arial" w:cs="Arial"/>
+          <w:sz w:val="24"/>
+          <w:szCs w:val="24"/>
+        </w:rPr>
+      </w:pPr>
+      <w:proofErr w:type="spellStart"/>
+      <w:r>
+        <w:rPr>
+          <w:rFonts w:ascii="Arial" w:hAnsi="Arial" w:cs="Arial"/>
+          <w:sz w:val="24"/>
+          <w:szCs w:val="24"/>
+        </w:rPr>
+        <w:t>Poseref</w:t>
+      </w:r>
+      <w:proofErr w:type="spellEnd"/>
+      <w:r>
+        <w:rPr>
+          <w:rFonts w:ascii="Arial" w:hAnsi="Arial" w:cs="Arial"/>
+          <w:sz w:val="24"/>
+          <w:szCs w:val="24"/>
+        </w:rPr>
+        <w:t>=p[0.1373,-0.59362,-0.01338+altura,1.137,-1.193,1.029]</w:t>
+      </w:r>
+    </w:p>
+    <w:p>
+      <w:pPr>
+        <w:pStyle w:val="Prrafodelista"/>
+        <w:numPr>
+          <w:ilvl w:val="2"/>
+          <w:numId w:val="14"/>
+        </w:numPr>
+        <w:spacing w:line="360" w:lineRule="auto"/>
+        <w:jc w:val="both"/>
+        <w:rPr>
+          <w:rFonts w:ascii="Arial" w:hAnsi="Arial" w:cs="Arial"/>
+          <w:sz w:val="24"/>
+          <w:szCs w:val="24"/>
+        </w:rPr>
+      </w:pPr>
+      <w:r>
+        <w:rPr>
+          <w:rFonts w:ascii="Arial" w:hAnsi="Arial" w:cs="Arial"/>
+          <w:sz w:val="24"/>
+          <w:szCs w:val="24"/>
+        </w:rPr>
+        <w:t>“</w:t>
+      </w:r>
+      <w:proofErr w:type="spellStart"/>
+      <w:r>
+        <w:rPr>
+          <w:rFonts w:ascii="Arial" w:hAnsi="Arial" w:cs="Arial"/>
+          <w:sz w:val="24"/>
+          <w:szCs w:val="24"/>
+        </w:rPr>
+        <w:t>movel</w:t>
+      </w:r>
+      <w:proofErr w:type="spellEnd"/>
+      <w:r>
+        <w:rPr>
+          <w:rFonts w:ascii="Arial" w:hAnsi="Arial" w:cs="Arial"/>
+          <w:sz w:val="24"/>
+          <w:szCs w:val="24"/>
+        </w:rPr>
+        <w:t>(</w:t>
+      </w:r>
+      <w:proofErr w:type="spellStart"/>
+      <w:r>
+        <w:rPr>
+          <w:rFonts w:ascii="Arial" w:hAnsi="Arial" w:cs="Arial"/>
+          <w:sz w:val="24"/>
+          <w:szCs w:val="24"/>
+        </w:rPr>
+        <w:t>poseref</w:t>
+      </w:r>
+      <w:proofErr w:type="spellEnd"/>
+      <w:r>
+        <w:rPr>
+          <w:rFonts w:ascii="Arial" w:hAnsi="Arial" w:cs="Arial"/>
+          <w:sz w:val="24"/>
+          <w:szCs w:val="24"/>
+        </w:rPr>
+        <w:t>)”</w:t>
+      </w:r>
+    </w:p>
+    <w:p>
+      <w:pPr>
+        <w:pStyle w:val="Prrafodelista"/>
+        <w:numPr>
+          <w:ilvl w:val="0"/>
+          <w:numId w:val="14"/>
+        </w:numPr>
+        <w:spacing w:line="360" w:lineRule="auto"/>
+        <w:jc w:val="both"/>
+        <w:rPr>
+          <w:rFonts w:ascii="Arial" w:hAnsi="Arial" w:cs="Arial"/>
+          <w:sz w:val="24"/>
+          <w:szCs w:val="24"/>
+        </w:rPr>
+      </w:pPr>
+      <w:r>
+        <w:rPr>
+          <w:rFonts w:ascii="Arial" w:hAnsi="Arial" w:cs="Arial"/>
+          <w:sz w:val="24"/>
+          <w:szCs w:val="24"/>
+        </w:rPr>
+        <w:t>Ejecutar el programa y verificar la secuencia de movimiento.</w:t>
+      </w:r>
+    </w:p>
+    <w:p>
+      <w:pPr>
+        <w:pStyle w:val="Prrafodelista"/>
+        <w:numPr>
+          <w:ilvl w:val="0"/>
+          <w:numId w:val="14"/>
+        </w:numPr>
+        <w:spacing w:line="360" w:lineRule="auto"/>
+        <w:jc w:val="both"/>
+        <w:rPr>
+          <w:rFonts w:ascii="Arial" w:hAnsi="Arial" w:cs="Arial"/>
+          <w:sz w:val="24"/>
+          <w:szCs w:val="24"/>
+        </w:rPr>
+      </w:pPr>
+      <w:r>
+        <w:rPr>
+          <w:rFonts w:ascii="Arial" w:hAnsi="Arial" w:cs="Arial"/>
+          <w:sz w:val="24"/>
+          <w:szCs w:val="24"/>
+        </w:rPr>
+        <w:t>Agregar activación y desactivación de válvula electroneumática en los puntos de recogida y entrega mediante los I/O.</w:t>
+      </w:r>
+    </w:p>
+    <w:p>
+      <w:pPr>
+        <w:keepNext/>
+        <w:spacing w:line="360" w:lineRule="auto"/>
+        <w:jc w:val="center"/>
+      </w:pPr>
+      <w:r>
+        <w:rPr>
+          <w:rFonts w:ascii="Arial" w:hAnsi="Arial" w:cs="Arial"/>
+          <w:sz w:val="24"/>
+          <w:szCs w:val="24"/>
+        </w:rPr>
+        <w:drawing>
+          <wp:inline distT="0" distB="0" distL="0" distR="0" wp14:anchorId="572FAB5F" wp14:editId="3CABBB27">
+            <wp:extent cx="4965641" cy="2747753"/>
+            <wp:effectExtent l="0" t="0" r="6985" b="0"/>
+            <wp:docPr id="1843505294" name="Imagen 3" descr="Pantalla de una computadora&#10;&#10;El contenido generado por IA puede ser incorrecto."/>
+            <wp:cNvGraphicFramePr>
+              <a:graphicFrameLocks xmlns:a="http://schemas.openxmlformats.org/drawingml/2006/main" noChangeAspect="1"/>
+            </wp:cNvGraphicFramePr>
+            <a:graphic xmlns:a="http://schemas.openxmlformats.org/drawingml/2006/main">
+              <a:graphicData uri="http://schemas.openxmlformats.org/drawingml/2006/picture">
+                <pic:pic xmlns:pic="http://schemas.openxmlformats.org/drawingml/2006/picture">
+                  <pic:nvPicPr>
+                    <pic:cNvPr id="1843505294" name="Imagen 3" descr="Pantalla de una computadora&#10;&#10;El contenido generado por IA puede ser incorrecto."/>
+                    <pic:cNvPicPr>
+                      <a:picLocks noChangeAspect="1" noChangeArrowheads="1"/>
+                    </pic:cNvPicPr>
+                  </pic:nvPicPr>
+                  <pic:blipFill rotWithShape="1">
+                    <a:blip r:embed="rId9" cstate="print">
+                      <a:extLst>
+                        <a:ext uri="{28A0092B-C50C-407E-A947-70E740481C1C}">
+                          <a14:useLocalDpi xmlns:a14="http://schemas.microsoft.com/office/drawing/2010/main" val="0"/>
+                        </a:ext>
+                      </a:extLst>
+                    </a:blip>
+                    <a:srcRect l="8719" t="18571" r="13131" b="23772"/>
+                    <a:stretch/>
+                  </pic:blipFill>
+                  <pic:spPr bwMode="auto">
+                    <a:xfrm>
+                      <a:off x="0" y="0"/>
+                      <a:ext cx="4992653" cy="2762700"/>
+                    </a:xfrm>
+                    <a:prstGeom prst="rect">
+                      <a:avLst/>
+                    </a:prstGeom>
+                    <a:noFill/>
+                    <a:ln>
+                      <a:noFill/>
+                    </a:ln>
+                    <a:extLst>
+                      <a:ext uri="{53640926-AAD7-44D8-BBD7-CCE9431645EC}">
+                        <a14:shadowObscured xmlns:a14="http://schemas.microsoft.com/office/drawing/2010/main"/>
+                      </a:ext>
+                    </a:extLst>
+                  </pic:spPr>
+                </pic:pic>
+              </a:graphicData>
+            </a:graphic>
+          </wp:inline>
+        </w:drawing>
+      </w:r>
+    </w:p>
+    <w:p>
+      <w:pPr>
+        <w:pStyle w:val="Descripcin"/>
+        <w:jc w:val="center"/>
+        <w:rPr>
+          <w:rFonts w:ascii="Arial" w:hAnsi="Arial" w:cs="Arial"/>
+          <w:sz w:val="24"/>
+          <w:szCs w:val="24"/>
+        </w:rPr>
+      </w:pPr>
+      <w:r>
+        <w:t xml:space="preserve">Fig.  </w:t>
+      </w:r>
+      <w:r>
+        <w:fldChar w:fldCharType="begin"/>
+      </w:r>
+      <w:r>
+        <w:instrText xml:space="preserve"> SEQ Fig._ \* ARABIC </w:instrText>
+      </w:r>
+      <w:r>
+        <w:fldChar w:fldCharType="separate"/>
+      </w:r>
+      <w:r>
+        <w:rPr>
+          <w:noProof/>
+        </w:rPr>
+        <w:t>2</w:t>
+      </w:r>
+      <w:r>
+        <w:fldChar w:fldCharType="end"/>
+      </w:r>
+      <w:r>
+        <w:t xml:space="preserve"> Segundo</w:t>
+      </w:r>
+      <w:r>
+        <w:t xml:space="preserve"> </w:t>
+      </w:r>
+      <w:r>
+        <w:t xml:space="preserve">programa realizado en </w:t>
+      </w:r>
+      <w:proofErr w:type="spellStart"/>
+      <w:r>
+        <w:t>teach-pendant</w:t>
+      </w:r>
+      <w:proofErr w:type="spellEnd"/>
+      <w:r>
+        <w:t xml:space="preserve"> de UR5e.</w:t>
+      </w:r>
+    </w:p>
+    <w:p>
+      <w:pPr>
+        <w:spacing w:line="360" w:lineRule="auto"/>
+        <w:jc w:val="both"/>
         <w:rPr>
           <w:rFonts w:ascii="Arial" w:hAnsi="Arial" w:cs="Arial"/>
           <w:b/>
@@ -1779,26 +2408,247 @@
           <w:sz w:val="24"/>
           <w:szCs w:val="24"/>
         </w:rPr>
-        <w:t>Video grabado</w:t>
-      </w:r>
-    </w:p>
-    <w:p>
-      <w:pPr>
-        <w:spacing w:line="360" w:lineRule="auto"/>
-        <w:jc w:val="both"/>
-        <w:rPr>
-          <w:rFonts w:ascii="Arial" w:hAnsi="Arial" w:cs="Arial"/>
-          <w:sz w:val="24"/>
-          <w:szCs w:val="24"/>
-        </w:rPr>
-      </w:pPr>
-      <w:r>
-        <w:rPr>
-          <w:rFonts w:ascii="Arial" w:hAnsi="Arial" w:cs="Arial"/>
-          <w:sz w:val="24"/>
-          <w:szCs w:val="24"/>
-        </w:rPr>
-        <w:t>El video grabado se encuentra en el siguiente enlace de la documentación</w:t>
+      </w:pPr>
+      <w:r>
+        <w:rPr>
+          <w:rFonts w:ascii="Arial" w:hAnsi="Arial" w:cs="Arial"/>
+          <w:b/>
+          <w:bCs/>
+          <w:sz w:val="24"/>
+          <w:szCs w:val="24"/>
+        </w:rPr>
+        <w:lastRenderedPageBreak/>
+        <w:t xml:space="preserve">3. </w:t>
+      </w:r>
+      <w:r>
+        <w:rPr>
+          <w:rFonts w:ascii="Arial" w:hAnsi="Arial" w:cs="Arial"/>
+          <w:b/>
+          <w:bCs/>
+          <w:sz w:val="24"/>
+          <w:szCs w:val="24"/>
+        </w:rPr>
+        <w:t>Pruebas y Ajustes</w:t>
+      </w:r>
+    </w:p>
+    <w:p>
+      <w:pPr>
+        <w:pStyle w:val="Prrafodelista"/>
+        <w:numPr>
+          <w:ilvl w:val="0"/>
+          <w:numId w:val="13"/>
+        </w:numPr>
+        <w:spacing w:line="360" w:lineRule="auto"/>
+        <w:jc w:val="both"/>
+        <w:rPr>
+          <w:rFonts w:ascii="Arial" w:hAnsi="Arial" w:cs="Arial"/>
+          <w:sz w:val="24"/>
+          <w:szCs w:val="24"/>
+        </w:rPr>
+      </w:pPr>
+      <w:r>
+        <w:rPr>
+          <w:rFonts w:ascii="Arial" w:hAnsi="Arial" w:cs="Arial"/>
+          <w:sz w:val="24"/>
+          <w:szCs w:val="24"/>
+        </w:rPr>
+        <w:t>Se realizaron pruebas de movimiento para ajustar la precisión de las posiciones.</w:t>
+      </w:r>
+    </w:p>
+    <w:p>
+      <w:pPr>
+        <w:pStyle w:val="Prrafodelista"/>
+        <w:numPr>
+          <w:ilvl w:val="0"/>
+          <w:numId w:val="13"/>
+        </w:numPr>
+        <w:spacing w:line="360" w:lineRule="auto"/>
+        <w:jc w:val="both"/>
+        <w:rPr>
+          <w:rFonts w:ascii="Arial" w:hAnsi="Arial" w:cs="Arial"/>
+          <w:sz w:val="24"/>
+          <w:szCs w:val="24"/>
+        </w:rPr>
+      </w:pPr>
+      <w:r>
+        <w:rPr>
+          <w:rFonts w:ascii="Arial" w:hAnsi="Arial" w:cs="Arial"/>
+          <w:sz w:val="24"/>
+          <w:szCs w:val="24"/>
+        </w:rPr>
+        <w:t>Se verificó la estabilidad de los cubos al ser apilados.</w:t>
+      </w:r>
+    </w:p>
+    <w:p>
+      <w:pPr>
+        <w:pStyle w:val="Prrafodelista"/>
+        <w:numPr>
+          <w:ilvl w:val="0"/>
+          <w:numId w:val="13"/>
+        </w:numPr>
+        <w:spacing w:line="360" w:lineRule="auto"/>
+        <w:jc w:val="both"/>
+        <w:rPr>
+          <w:rFonts w:ascii="Arial" w:hAnsi="Arial" w:cs="Arial"/>
+          <w:sz w:val="24"/>
+          <w:szCs w:val="24"/>
+        </w:rPr>
+      </w:pPr>
+      <w:r>
+        <w:rPr>
+          <w:rFonts w:ascii="Arial" w:hAnsi="Arial" w:cs="Arial"/>
+          <w:sz w:val="24"/>
+          <w:szCs w:val="24"/>
+        </w:rPr>
+        <w:t>Se optimizó la velocidad del robot para mejorar la eficiencia del proceso.</w:t>
+      </w:r>
+    </w:p>
+    <w:p>
+      <w:pPr>
+        <w:spacing w:line="360" w:lineRule="auto"/>
+        <w:jc w:val="both"/>
+        <w:rPr>
+          <w:rFonts w:ascii="Arial" w:hAnsi="Arial" w:cs="Arial"/>
+          <w:b/>
+          <w:bCs/>
+          <w:sz w:val="24"/>
+          <w:szCs w:val="24"/>
+        </w:rPr>
+      </w:pPr>
+      <w:r>
+        <w:rPr>
+          <w:rFonts w:ascii="Arial" w:hAnsi="Arial" w:cs="Arial"/>
+          <w:b/>
+          <w:bCs/>
+          <w:sz w:val="24"/>
+          <w:szCs w:val="24"/>
+        </w:rPr>
+        <w:t>3</w:t>
+      </w:r>
+      <w:r>
+        <w:rPr>
+          <w:rFonts w:ascii="Arial" w:hAnsi="Arial" w:cs="Arial"/>
+          <w:b/>
+          <w:bCs/>
+          <w:sz w:val="24"/>
+          <w:szCs w:val="24"/>
+        </w:rPr>
+        <w:t xml:space="preserve">. </w:t>
+      </w:r>
+      <w:r>
+        <w:rPr>
+          <w:rFonts w:ascii="Arial" w:hAnsi="Arial" w:cs="Arial"/>
+          <w:b/>
+          <w:bCs/>
+          <w:sz w:val="24"/>
+          <w:szCs w:val="24"/>
+        </w:rPr>
+        <w:t>Video</w:t>
+      </w:r>
+      <w:r>
+        <w:rPr>
+          <w:rFonts w:ascii="Arial" w:hAnsi="Arial" w:cs="Arial"/>
+          <w:b/>
+          <w:bCs/>
+          <w:sz w:val="24"/>
+          <w:szCs w:val="24"/>
+        </w:rPr>
+        <w:t>s</w:t>
+      </w:r>
+      <w:r>
+        <w:rPr>
+          <w:rFonts w:ascii="Arial" w:hAnsi="Arial" w:cs="Arial"/>
+          <w:b/>
+          <w:bCs/>
+          <w:sz w:val="24"/>
+          <w:szCs w:val="24"/>
+        </w:rPr>
+        <w:t xml:space="preserve"> grabado</w:t>
+      </w:r>
+      <w:r>
+        <w:rPr>
+          <w:rFonts w:ascii="Arial" w:hAnsi="Arial" w:cs="Arial"/>
+          <w:b/>
+          <w:bCs/>
+          <w:sz w:val="24"/>
+          <w:szCs w:val="24"/>
+        </w:rPr>
+        <w:t>s</w:t>
+      </w:r>
+    </w:p>
+    <w:p>
+      <w:pPr>
+        <w:spacing w:line="360" w:lineRule="auto"/>
+        <w:jc w:val="both"/>
+        <w:rPr>
+          <w:rFonts w:ascii="Arial" w:hAnsi="Arial" w:cs="Arial"/>
+          <w:sz w:val="24"/>
+          <w:szCs w:val="24"/>
+        </w:rPr>
+      </w:pPr>
+      <w:r>
+        <w:rPr>
+          <w:rFonts w:ascii="Arial" w:hAnsi="Arial" w:cs="Arial"/>
+          <w:sz w:val="24"/>
+          <w:szCs w:val="24"/>
+        </w:rPr>
+        <w:t>Los</w:t>
+      </w:r>
+      <w:r>
+        <w:rPr>
+          <w:rFonts w:ascii="Arial" w:hAnsi="Arial" w:cs="Arial"/>
+          <w:sz w:val="24"/>
+          <w:szCs w:val="24"/>
+        </w:rPr>
+        <w:t xml:space="preserve"> video</w:t>
+      </w:r>
+      <w:r>
+        <w:rPr>
+          <w:rFonts w:ascii="Arial" w:hAnsi="Arial" w:cs="Arial"/>
+          <w:sz w:val="24"/>
+          <w:szCs w:val="24"/>
+        </w:rPr>
+        <w:t>s</w:t>
+      </w:r>
+      <w:r>
+        <w:rPr>
+          <w:rFonts w:ascii="Arial" w:hAnsi="Arial" w:cs="Arial"/>
+          <w:sz w:val="24"/>
+          <w:szCs w:val="24"/>
+        </w:rPr>
+        <w:t xml:space="preserve"> grabado</w:t>
+      </w:r>
+      <w:r>
+        <w:rPr>
+          <w:rFonts w:ascii="Arial" w:hAnsi="Arial" w:cs="Arial"/>
+          <w:sz w:val="24"/>
+          <w:szCs w:val="24"/>
+        </w:rPr>
+        <w:t>s</w:t>
+      </w:r>
+      <w:r>
+        <w:rPr>
+          <w:rFonts w:ascii="Arial" w:hAnsi="Arial" w:cs="Arial"/>
+          <w:sz w:val="24"/>
+          <w:szCs w:val="24"/>
+        </w:rPr>
+        <w:t xml:space="preserve"> se encuentra</w:t>
+      </w:r>
+      <w:r>
+        <w:rPr>
+          <w:rFonts w:ascii="Arial" w:hAnsi="Arial" w:cs="Arial"/>
+          <w:sz w:val="24"/>
+          <w:szCs w:val="24"/>
+        </w:rPr>
+        <w:t>n</w:t>
+      </w:r>
+      <w:r>
+        <w:rPr>
+          <w:rFonts w:ascii="Arial" w:hAnsi="Arial" w:cs="Arial"/>
+          <w:sz w:val="24"/>
+          <w:szCs w:val="24"/>
+        </w:rPr>
+        <w:t xml:space="preserve"> en el siguiente enlace de la documentación</w:t>
       </w:r>
     </w:p>
     <w:p>
@@ -1812,7 +2662,7 @@
           <w:iCs/>
         </w:rPr>
       </w:pPr>
-      <w:hyperlink r:id="rId9" w:history="1">
+      <w:hyperlink r:id="rId10" w:history="1">
         <w:r>
           <w:rPr>
             <w:rStyle w:val="Hipervnculo"/>
@@ -1882,7 +2732,33 @@
           <w:sz w:val="24"/>
           <w:szCs w:val="24"/>
         </w:rPr>
-        <w:t xml:space="preserve"> de paletizado de UR. La configuración de la herramienta y la integración de la ventosa mediante válvulas electroneumáticas fueron aspectos clave en el desarrollo del proyecto.</w:t>
+        <w:t xml:space="preserve"> de paletizado de UR</w:t>
+      </w:r>
+      <w:r>
+        <w:rPr>
+          <w:rFonts w:ascii="Arial" w:hAnsi="Arial" w:cs="Arial"/>
+          <w:sz w:val="24"/>
+          <w:szCs w:val="24"/>
+        </w:rPr>
+        <w:t xml:space="preserve"> y las ventajas de conocer y utilizar las variables y la programación mediante comandos </w:t>
+      </w:r>
+      <w:proofErr w:type="spellStart"/>
+      <w:r>
+        <w:rPr>
+          <w:rFonts w:ascii="Arial" w:hAnsi="Arial" w:cs="Arial"/>
+          <w:sz w:val="24"/>
+          <w:szCs w:val="24"/>
+        </w:rPr>
+        <w:t>UrScript</w:t>
+      </w:r>
+      <w:proofErr w:type="spellEnd"/>
+      <w:r>
+        <w:rPr>
+          <w:rFonts w:ascii="Arial" w:hAnsi="Arial" w:cs="Arial"/>
+          <w:sz w:val="24"/>
+          <w:szCs w:val="24"/>
+        </w:rPr>
+        <w:t>. La configuración de la herramienta y la integración de la ventosa mediante válvulas electroneumáticas fueron aspectos clave en el desarrollo del proyecto.</w:t>
       </w:r>
     </w:p>
     <w:p>
@@ -1941,10 +2817,8 @@
           <w:bCs/>
           <w:sz w:val="24"/>
           <w:szCs w:val="24"/>
-          <w:lang w:val="en-US"/>
-        </w:rPr>
-      </w:pPr>
-      <w:proofErr w:type="spellStart"/>
+        </w:rPr>
+      </w:pPr>
       <w:r>
         <w:rPr>
           <w:rFonts w:ascii="Arial" w:hAnsi="Arial" w:cs="Arial"/>
@@ -1952,11 +2826,47 @@
           <w:bCs/>
           <w:sz w:val="24"/>
           <w:szCs w:val="24"/>
-          <w:lang w:val="en-US"/>
         </w:rPr>
         <w:t>Referencias</w:t>
       </w:r>
+    </w:p>
+    <w:p>
+      <w:pPr>
+        <w:spacing w:line="360" w:lineRule="auto"/>
+        <w:ind w:left="709" w:hanging="709"/>
+        <w:jc w:val="both"/>
+        <w:rPr>
+          <w:rFonts w:ascii="Arial" w:hAnsi="Arial" w:cs="Arial"/>
+          <w:sz w:val="24"/>
+          <w:szCs w:val="24"/>
+        </w:rPr>
+      </w:pPr>
+      <w:r>
+        <w:rPr>
+          <w:rFonts w:ascii="Arial" w:hAnsi="Arial" w:cs="Arial"/>
+          <w:sz w:val="24"/>
+          <w:szCs w:val="24"/>
+        </w:rPr>
+        <w:t xml:space="preserve">Universal Robots. (s. f.-a). </w:t>
+      </w:r>
+      <w:proofErr w:type="spellStart"/>
+      <w:r>
+        <w:rPr>
+          <w:rFonts w:ascii="Arial" w:hAnsi="Arial" w:cs="Arial"/>
+          <w:sz w:val="24"/>
+          <w:szCs w:val="24"/>
+        </w:rPr>
+        <w:t>User</w:t>
+      </w:r>
       <w:proofErr w:type="spellEnd"/>
+      <w:r>
+        <w:rPr>
+          <w:rFonts w:ascii="Arial" w:hAnsi="Arial" w:cs="Arial"/>
+          <w:sz w:val="24"/>
+          <w:szCs w:val="24"/>
+        </w:rPr>
+        <w:t xml:space="preserve"> Manual - UR5e. Recuperado 14 de febrero de 2025, de https://www.universal-robots.com/manuals/EN/PDF/SW5_19/user-manual-UR5e-PDF_online/710-965-00_UR5e_User_Manual_en_Global.pdf </w:t>
+      </w:r>
     </w:p>
     <w:p>
       <w:pPr>
@@ -1975,7 +2885,7 @@
           <w:sz w:val="24"/>
           <w:szCs w:val="24"/>
         </w:rPr>
-        <w:t xml:space="preserve">Universal Robots. (s. f.-a). </w:t>
+        <w:t xml:space="preserve">Universal Robots. (s. f.-b). </w:t>
       </w:r>
       <w:proofErr w:type="spellStart"/>
       <w:r>
@@ -1993,70 +2903,30 @@
           <w:sz w:val="24"/>
           <w:szCs w:val="24"/>
         </w:rPr>
-        <w:t xml:space="preserve"> Manual - UR5e. Recuperado 14 de febrero de 2025, de https://www.universal-robots.com/manuals/EN/PDF/SW5_19/user-manual-UR5e-PDF_online/710-965-00_UR5e_User_Manual_en_Global.pdf </w:t>
-      </w:r>
-    </w:p>
-    <w:p>
-      <w:pPr>
-        <w:spacing w:line="360" w:lineRule="auto"/>
-        <w:ind w:left="709" w:hanging="709"/>
-        <w:jc w:val="both"/>
-        <w:rPr>
-          <w:rFonts w:ascii="Arial" w:hAnsi="Arial" w:cs="Arial"/>
-          <w:sz w:val="24"/>
-          <w:szCs w:val="24"/>
-        </w:rPr>
-      </w:pPr>
-      <w:r>
-        <w:rPr>
-          <w:rFonts w:ascii="Arial" w:hAnsi="Arial" w:cs="Arial"/>
-          <w:sz w:val="24"/>
-          <w:szCs w:val="24"/>
-        </w:rPr>
-        <w:t xml:space="preserve">Universal Robots. (s. f.-b). </w:t>
-      </w:r>
-      <w:r>
-        <w:rPr>
-          <w:rFonts w:ascii="Arial" w:hAnsi="Arial" w:cs="Arial"/>
-          <w:sz w:val="24"/>
-          <w:szCs w:val="24"/>
-          <w:lang w:val="en-US"/>
-        </w:rPr>
-        <w:t>User Manual - UR5E E-Series - SW 5.7 - English US (</w:t>
-      </w:r>
-      <w:proofErr w:type="spellStart"/>
-      <w:r>
-        <w:rPr>
-          <w:rFonts w:ascii="Arial" w:hAnsi="Arial" w:cs="Arial"/>
-          <w:sz w:val="24"/>
-          <w:szCs w:val="24"/>
-          <w:lang w:val="en-US"/>
-        </w:rPr>
-        <w:t>en</w:t>
-      </w:r>
-      <w:proofErr w:type="spellEnd"/>
-      <w:r>
-        <w:rPr>
-          <w:rFonts w:ascii="Arial" w:hAnsi="Arial" w:cs="Arial"/>
-          <w:sz w:val="24"/>
-          <w:szCs w:val="24"/>
-          <w:lang w:val="en-US"/>
-        </w:rPr>
-        <w:t xml:space="preserve">-US). </w:t>
-      </w:r>
-      <w:r>
-        <w:rPr>
-          <w:rFonts w:ascii="Arial" w:hAnsi="Arial" w:cs="Arial"/>
-          <w:sz w:val="24"/>
-          <w:szCs w:val="24"/>
-        </w:rPr>
-        <w:t>Recuperado 16 de febrero de 2025, de https://www.universal-robots.com/download/manuals-e-seriesur20ur30/user/ur5e/57/user-manual-ur5e-e-series-sw-57-english-us-en-us/</w:t>
+        <w:t xml:space="preserve"> Manual - UR5E E-Series - SW 5.7 - English US (en-US). </w:t>
+      </w:r>
+      <w:r>
+        <w:rPr>
+          <w:rFonts w:ascii="Arial" w:hAnsi="Arial" w:cs="Arial"/>
+          <w:sz w:val="24"/>
+          <w:szCs w:val="24"/>
+        </w:rPr>
+        <w:t>Recuperado 16 de febrero de 2025, de https://www.universal-</w:t>
+      </w:r>
+      <w:r>
+        <w:rPr>
+          <w:rFonts w:ascii="Arial" w:hAnsi="Arial" w:cs="Arial"/>
+          <w:sz w:val="24"/>
+          <w:szCs w:val="24"/>
+        </w:rPr>
+        <w:lastRenderedPageBreak/>
+        <w:t>robots.com/download/manuals-e-seriesur20ur30/user/ur5e/57/user-manual-ur5e-e-series-sw-57-english-us-en-us/</w:t>
       </w:r>
     </w:p>
     <w:sectPr>
-      <w:headerReference w:type="default" r:id="rId10"/>
-      <w:footerReference w:type="default" r:id="rId11"/>
-      <w:footerReference w:type="first" r:id="rId12"/>
+      <w:headerReference w:type="default" r:id="rId11"/>
+      <w:footerReference w:type="default" r:id="rId12"/>
+      <w:footerReference w:type="first" r:id="rId13"/>
       <w:pgSz w:w="12240" w:h="15840"/>
       <w:pgMar w:top="1418" w:right="1134" w:bottom="1418" w:left="1701" w:header="709" w:footer="709" w:gutter="0"/>
       <w:cols w:space="708"/>
@@ -2440,7 +3310,7 @@
             </wp:anchor>
           </w:drawing>
         </mc:Choice>
-        <mc:Fallback xmlns:arto="http://schemas.microsoft.com/office/word/2006/arto" xmlns:a14="http://schemas.microsoft.com/office/drawing/2010/main" xmlns:pic="http://schemas.openxmlformats.org/drawingml/2006/picture" xmlns:a="http://schemas.openxmlformats.org/drawingml/2006/main">
+        <mc:Fallback xmlns:a="http://schemas.openxmlformats.org/drawingml/2006/main" xmlns:pic="http://schemas.openxmlformats.org/drawingml/2006/picture" xmlns:a14="http://schemas.microsoft.com/office/drawing/2010/main" xmlns:arto="http://schemas.microsoft.com/office/word/2006/arto">
           <w:pict>
             <v:rect id="Rectangle 12" style="position:absolute;margin-left:562.35pt;margin-top:-35.35pt;width:613.55pt;height:78.95pt;z-index:251659264;visibility:visible;mso-wrap-style:square;mso-width-percent:0;mso-height-percent:0;mso-wrap-distance-left:9pt;mso-wrap-distance-top:0;mso-wrap-distance-right:9pt;mso-wrap-distance-bottom:0;mso-position-horizontal:right;mso-position-horizontal-relative:page;mso-position-vertical:absolute;mso-position-vertical-relative:text;mso-width-percent:0;mso-height-percent:0;mso-width-relative:margin;mso-height-relative:margin;v-text-anchor:middle" o:spid="_x0000_s1026" fillcolor="#da0423" strokecolor="#196b24 [3206]" strokeweight=".5pt" w14:anchorId="4DE481E5" o:gfxdata="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">
               <w10:wrap anchorx="page"/>
@@ -2908,6 +3778,119 @@
     </w:lvl>
   </w:abstractNum>
   <w:abstractNum w:abstractNumId="4" w15:restartNumberingAfterBreak="0">
+    <w:nsid w:val="296B3874"/>
+    <w:multiLevelType w:val="hybridMultilevel"/>
+    <w:tmpl w:val="EFCC2C3A"/>
+    <w:lvl w:ilvl="0" w:tplc="080A0001">
+      <w:start w:val="1"/>
+      <w:numFmt w:val="bullet"/>
+      <w:lvlText w:val=""/>
+      <w:lvlJc w:val="left"/>
+      <w:pPr>
+        <w:ind w:left="720" w:hanging="360"/>
+      </w:pPr>
+      <w:rPr>
+        <w:rFonts w:ascii="Symbol" w:hAnsi="Symbol" w:hint="default"/>
+      </w:rPr>
+    </w:lvl>
+    <w:lvl w:ilvl="1" w:tplc="080A0003">
+      <w:start w:val="1"/>
+      <w:numFmt w:val="bullet"/>
+      <w:lvlText w:val="o"/>
+      <w:lvlJc w:val="left"/>
+      <w:pPr>
+        <w:ind w:left="1440" w:hanging="360"/>
+      </w:pPr>
+      <w:rPr>
+        <w:rFonts w:ascii="Courier New" w:hAnsi="Courier New" w:cs="Courier New" w:hint="default"/>
+      </w:rPr>
+    </w:lvl>
+    <w:lvl w:ilvl="2" w:tplc="080A0005">
+      <w:start w:val="1"/>
+      <w:numFmt w:val="bullet"/>
+      <w:lvlText w:val=""/>
+      <w:lvlJc w:val="left"/>
+      <w:pPr>
+        <w:ind w:left="2160" w:hanging="360"/>
+      </w:pPr>
+      <w:rPr>
+        <w:rFonts w:ascii="Wingdings" w:hAnsi="Wingdings" w:hint="default"/>
+      </w:rPr>
+    </w:lvl>
+    <w:lvl w:ilvl="3" w:tplc="080A0001" w:tentative="1">
+      <w:start w:val="1"/>
+      <w:numFmt w:val="bullet"/>
+      <w:lvlText w:val=""/>
+      <w:lvlJc w:val="left"/>
+      <w:pPr>
+        <w:ind w:left="2880" w:hanging="360"/>
+      </w:pPr>
+      <w:rPr>
+        <w:rFonts w:ascii="Symbol" w:hAnsi="Symbol" w:hint="default"/>
+      </w:rPr>
+    </w:lvl>
+    <w:lvl w:ilvl="4" w:tplc="080A0003" w:tentative="1">
+      <w:start w:val="1"/>
+      <w:numFmt w:val="bullet"/>
+      <w:lvlText w:val="o"/>
+      <w:lvlJc w:val="left"/>
+      <w:pPr>
+        <w:ind w:left="3600" w:hanging="360"/>
+      </w:pPr>
+      <w:rPr>
+        <w:rFonts w:ascii="Courier New" w:hAnsi="Courier New" w:cs="Courier New" w:hint="default"/>
+      </w:rPr>
+    </w:lvl>
+    <w:lvl w:ilvl="5" w:tplc="080A0005" w:tentative="1">
+      <w:start w:val="1"/>
+      <w:numFmt w:val="bullet"/>
+      <w:lvlText w:val=""/>
+      <w:lvlJc w:val="left"/>
+      <w:pPr>
+        <w:ind w:left="4320" w:hanging="360"/>
+      </w:pPr>
+      <w:rPr>
+        <w:rFonts w:ascii="Wingdings" w:hAnsi="Wingdings" w:hint="default"/>
+      </w:rPr>
+    </w:lvl>
+    <w:lvl w:ilvl="6" w:tplc="080A0001" w:tentative="1">
+      <w:start w:val="1"/>
+      <w:numFmt w:val="bullet"/>
+      <w:lvlText w:val=""/>
+      <w:lvlJc w:val="left"/>
+      <w:pPr>
+        <w:ind w:left="5040" w:hanging="360"/>
+      </w:pPr>
+      <w:rPr>
+        <w:rFonts w:ascii="Symbol" w:hAnsi="Symbol" w:hint="default"/>
+      </w:rPr>
+    </w:lvl>
+    <w:lvl w:ilvl="7" w:tplc="080A0003" w:tentative="1">
+      <w:start w:val="1"/>
+      <w:numFmt w:val="bullet"/>
+      <w:lvlText w:val="o"/>
+      <w:lvlJc w:val="left"/>
+      <w:pPr>
+        <w:ind w:left="5760" w:hanging="360"/>
+      </w:pPr>
+      <w:rPr>
+        <w:rFonts w:ascii="Courier New" w:hAnsi="Courier New" w:cs="Courier New" w:hint="default"/>
+      </w:rPr>
+    </w:lvl>
+    <w:lvl w:ilvl="8" w:tplc="080A0005" w:tentative="1">
+      <w:start w:val="1"/>
+      <w:numFmt w:val="bullet"/>
+      <w:lvlText w:val=""/>
+      <w:lvlJc w:val="left"/>
+      <w:pPr>
+        <w:ind w:left="6480" w:hanging="360"/>
+      </w:pPr>
+      <w:rPr>
+        <w:rFonts w:ascii="Wingdings" w:hAnsi="Wingdings" w:hint="default"/>
+      </w:rPr>
+    </w:lvl>
+  </w:abstractNum>
+  <w:abstractNum w:abstractNumId="5" w15:restartNumberingAfterBreak="0">
     <w:nsid w:val="2D346494"/>
     <w:multiLevelType w:val="hybridMultilevel"/>
     <w:tmpl w:val="E778AC6C"/>
@@ -3020,7 +4003,7 @@
       </w:rPr>
     </w:lvl>
   </w:abstractNum>
-  <w:abstractNum w:abstractNumId="5" w15:restartNumberingAfterBreak="0">
+  <w:abstractNum w:abstractNumId="6" w15:restartNumberingAfterBreak="0">
     <w:nsid w:val="2EFD5A30"/>
     <w:multiLevelType w:val="hybridMultilevel"/>
     <w:tmpl w:val="4C248202"/>
@@ -3133,7 +4116,7 @@
       </w:rPr>
     </w:lvl>
   </w:abstractNum>
-  <w:abstractNum w:abstractNumId="6" w15:restartNumberingAfterBreak="0">
+  <w:abstractNum w:abstractNumId="7" w15:restartNumberingAfterBreak="0">
     <w:nsid w:val="332A07A9"/>
     <w:multiLevelType w:val="hybridMultilevel"/>
     <w:tmpl w:val="3EF006BC"/>
@@ -3246,7 +4229,7 @@
       </w:rPr>
     </w:lvl>
   </w:abstractNum>
-  <w:abstractNum w:abstractNumId="7" w15:restartNumberingAfterBreak="0">
+  <w:abstractNum w:abstractNumId="8" w15:restartNumberingAfterBreak="0">
     <w:nsid w:val="350A76F6"/>
     <w:multiLevelType w:val="hybridMultilevel"/>
     <w:tmpl w:val="2DE073B0"/>
@@ -3359,7 +4342,7 @@
       </w:rPr>
     </w:lvl>
   </w:abstractNum>
-  <w:abstractNum w:abstractNumId="8" w15:restartNumberingAfterBreak="0">
+  <w:abstractNum w:abstractNumId="9" w15:restartNumberingAfterBreak="0">
     <w:nsid w:val="46C23ACD"/>
     <w:multiLevelType w:val="multilevel"/>
     <w:tmpl w:val="39B2B8C4"/>
@@ -3508,7 +4491,7 @@
       </w:rPr>
     </w:lvl>
   </w:abstractNum>
-  <w:abstractNum w:abstractNumId="9" w15:restartNumberingAfterBreak="0">
+  <w:abstractNum w:abstractNumId="10" w15:restartNumberingAfterBreak="0">
     <w:nsid w:val="4FBE70FB"/>
     <w:multiLevelType w:val="multilevel"/>
     <w:tmpl w:val="3AC276E4"/>
@@ -3625,7 +4608,7 @@
       </w:pPr>
     </w:lvl>
   </w:abstractNum>
-  <w:abstractNum w:abstractNumId="10" w15:restartNumberingAfterBreak="0">
+  <w:abstractNum w:abstractNumId="11" w15:restartNumberingAfterBreak="0">
     <w:nsid w:val="537F6E12"/>
     <w:multiLevelType w:val="hybridMultilevel"/>
     <w:tmpl w:val="E1E49714"/>
@@ -3738,7 +4721,7 @@
       </w:rPr>
     </w:lvl>
   </w:abstractNum>
-  <w:abstractNum w:abstractNumId="11" w15:restartNumberingAfterBreak="0">
+  <w:abstractNum w:abstractNumId="12" w15:restartNumberingAfterBreak="0">
     <w:nsid w:val="5A6F12DB"/>
     <w:multiLevelType w:val="multilevel"/>
     <w:tmpl w:val="11EC0976"/>
@@ -3851,7 +4834,7 @@
       </w:pPr>
     </w:lvl>
   </w:abstractNum>
-  <w:abstractNum w:abstractNumId="12" w15:restartNumberingAfterBreak="0">
+  <w:abstractNum w:abstractNumId="13" w15:restartNumberingAfterBreak="0">
     <w:nsid w:val="63AA3C48"/>
     <w:multiLevelType w:val="multilevel"/>
     <w:tmpl w:val="B5DA1438"/>
@@ -3965,10 +4948,10 @@
     </w:lvl>
   </w:abstractNum>
   <w:num w:numId="1" w16cid:durableId="1975478947">
-    <w:abstractNumId w:val="12"/>
+    <w:abstractNumId w:val="13"/>
   </w:num>
   <w:num w:numId="2" w16cid:durableId="1784880005">
-    <w:abstractNumId w:val="8"/>
+    <w:abstractNumId w:val="9"/>
   </w:num>
   <w:num w:numId="3" w16cid:durableId="1486438343">
     <w:abstractNumId w:val="0"/>
@@ -3977,22 +4960,22 @@
     <w:abstractNumId w:val="1"/>
   </w:num>
   <w:num w:numId="5" w16cid:durableId="888225464">
-    <w:abstractNumId w:val="9"/>
+    <w:abstractNumId w:val="10"/>
   </w:num>
   <w:num w:numId="6" w16cid:durableId="1173030172">
-    <w:abstractNumId w:val="6"/>
+    <w:abstractNumId w:val="7"/>
   </w:num>
   <w:num w:numId="7" w16cid:durableId="364143093">
-    <w:abstractNumId w:val="7"/>
+    <w:abstractNumId w:val="8"/>
   </w:num>
   <w:num w:numId="8" w16cid:durableId="421099191">
-    <w:abstractNumId w:val="4"/>
+    <w:abstractNumId w:val="5"/>
   </w:num>
   <w:num w:numId="9" w16cid:durableId="226112450">
-    <w:abstractNumId w:val="10"/>
+    <w:abstractNumId w:val="11"/>
   </w:num>
   <w:num w:numId="10" w16cid:durableId="836725127">
-    <w:abstractNumId w:val="11"/>
+    <w:abstractNumId w:val="12"/>
   </w:num>
   <w:num w:numId="11" w16cid:durableId="391122931">
     <w:abstractNumId w:val="2"/>
@@ -4001,7 +4984,10 @@
     <w:abstractNumId w:val="3"/>
   </w:num>
   <w:num w:numId="13" w16cid:durableId="2126289">
-    <w:abstractNumId w:val="5"/>
+    <w:abstractNumId w:val="6"/>
+  </w:num>
+  <w:num w:numId="14" w16cid:durableId="1218123097">
+    <w:abstractNumId w:val="4"/>
   </w:num>
 </w:numbering>
 </file>
@@ -4406,6 +5392,7 @@
   <w:style w:type="paragraph" w:default="1" w:styleId="Normal">
     <w:name w:val="Normal"/>
     <w:qFormat/>
+    <w:rsid w:val="00936187"/>
   </w:style>
   <w:style w:type="paragraph" w:styleId="Ttulo1">
     <w:name w:val="heading 1"/>
@@ -4608,7 +5595,6 @@
   <w:style w:type="character" w:default="1" w:styleId="Fuentedeprrafopredeter">
     <w:name w:val="Default Paragraph Font"/>
     <w:uiPriority w:val="1"/>
-    <w:semiHidden/>
     <w:unhideWhenUsed/>
   </w:style>
   <w:style w:type="table" w:default="1" w:styleId="Tablanormal">

</xml_diff>